<commit_message>
add and commit in one step
</commit_message>
<xml_diff>
--- a/new2.docx
+++ b/new2.docx
@@ -74,6 +74,8 @@
         </w:rPr>
         <w:t xml:space="preserve"> 2</w:t>
       </w:r>
+      <w:bookmarkStart w:id="0" w:name="_GoBack"/>
+      <w:bookmarkEnd w:id="0"/>
     </w:p>
     <w:p>
       <w:pPr>
@@ -85,21 +87,55 @@
         <w:rPr>
           <w:rFonts w:ascii="Times New Roman" w:eastAsia="宋体" w:hAnsi="Times New Roman" w:cs="Times New Roman"/>
         </w:rPr>
-        <w:t>First c</w:t>
-      </w:r>
-      <w:bookmarkStart w:id="0" w:name="_GoBack"/>
-      <w:bookmarkEnd w:id="0"/>
+        <w:t>S</w:t>
+      </w:r>
       <w:r>
         <w:rPr>
           <w:rFonts w:ascii="Times New Roman" w:eastAsia="宋体" w:hAnsi="Times New Roman" w:cs="Times New Roman" w:hint="eastAsia"/>
         </w:rPr>
-        <w:t>hang</w:t>
-      </w:r>
-      <w:r>
-        <w:rPr>
-          <w:rFonts w:ascii="Times New Roman" w:eastAsia="宋体" w:hAnsi="Times New Roman" w:cs="Times New Roman"/>
-        </w:rPr>
-        <w:t>es in new2</w:t>
+        <w:t>econd</w:t>
+      </w:r>
+      <w:r>
+        <w:rPr>
+          <w:rFonts w:ascii="Times New Roman" w:eastAsia="宋体" w:hAnsi="Times New Roman" w:cs="Times New Roman"/>
+        </w:rPr>
+        <w:t xml:space="preserve"> </w:t>
+      </w:r>
+      <w:r>
+        <w:rPr>
+          <w:rFonts w:ascii="Times New Roman" w:eastAsia="宋体" w:hAnsi="Times New Roman" w:cs="Times New Roman" w:hint="eastAsia"/>
+        </w:rPr>
+        <w:t>changes</w:t>
+      </w:r>
+      <w:r>
+        <w:rPr>
+          <w:rFonts w:ascii="Times New Roman" w:eastAsia="宋体" w:hAnsi="Times New Roman" w:cs="Times New Roman"/>
+        </w:rPr>
+        <w:t xml:space="preserve"> </w:t>
+      </w:r>
+      <w:r>
+        <w:rPr>
+          <w:rFonts w:ascii="Times New Roman" w:eastAsia="宋体" w:hAnsi="Times New Roman" w:cs="Times New Roman" w:hint="eastAsia"/>
+        </w:rPr>
+        <w:t>in</w:t>
+      </w:r>
+      <w:r>
+        <w:rPr>
+          <w:rFonts w:ascii="Times New Roman" w:eastAsia="宋体" w:hAnsi="Times New Roman" w:cs="Times New Roman"/>
+        </w:rPr>
+        <w:t xml:space="preserve"> </w:t>
+      </w:r>
+      <w:r>
+        <w:rPr>
+          <w:rFonts w:ascii="Times New Roman" w:eastAsia="宋体" w:hAnsi="Times New Roman" w:cs="Times New Roman" w:hint="eastAsia"/>
+        </w:rPr>
+        <w:t>new</w:t>
+      </w:r>
+      <w:r>
+        <w:rPr>
+          <w:rFonts w:ascii="Times New Roman" w:eastAsia="宋体" w:hAnsi="Times New Roman" w:cs="Times New Roman"/>
+        </w:rPr>
+        <w:t>2</w:t>
       </w:r>
     </w:p>
     <w:sectPr>

</xml_diff>